<commit_message>
Got hello_audio working, and it identifies A440 from a piano
</commit_message>
<xml_diff>
--- a/Steps to setup aubio.docx
+++ b/Steps to setup aubio.docx
@@ -4,15 +4,7 @@
   <w:body>
     <w:p>
       <w:r>
-        <w:t xml:space="preserve">Steps to setup </w:t>
-      </w:r>
-      <w:proofErr w:type="spellStart"/>
-      <w:r>
-        <w:t>aubio</w:t>
-      </w:r>
-      <w:proofErr w:type="spellEnd"/>
-      <w:r>
-        <w:t>:</w:t>
+        <w:t>Steps to setup aubio:</w:t>
       </w:r>
     </w:p>
     <w:p/>
@@ -23,21 +15,8 @@
     </w:p>
     <w:p>
       <w:r>
-        <w:t xml:space="preserve">Command </w:t>
-      </w:r>
-      <w:proofErr w:type="gramStart"/>
-      <w:r>
-        <w:t>line:{</w:t>
-      </w:r>
-      <w:proofErr w:type="gramEnd"/>
-      <w:r>
-        <w:t xml:space="preserve"> cd </w:t>
-      </w:r>
-      <w:proofErr w:type="spellStart"/>
-      <w:r>
-        <w:t>aubio</w:t>
-      </w:r>
-      <w:proofErr w:type="spellEnd"/>
+        <w:t>Command line:{ cd aubio</w:t>
+      </w:r>
     </w:p>
     <w:p>
       <w:r>
@@ -45,72 +24,24 @@
       </w:r>
     </w:p>
     <w:p>
-      <w:proofErr w:type="gramStart"/>
-      <w:r>
-        <w:t>./</w:t>
-      </w:r>
-      <w:proofErr w:type="spellStart"/>
-      <w:proofErr w:type="gramEnd"/>
-      <w:r>
-        <w:t>waf</w:t>
-      </w:r>
-      <w:proofErr w:type="spellEnd"/>
-      <w:r>
-        <w:t xml:space="preserve"> configure</w:t>
-      </w:r>
-    </w:p>
-    <w:p>
-      <w:proofErr w:type="gramStart"/>
-      <w:r>
-        <w:t>./</w:t>
-      </w:r>
-      <w:proofErr w:type="spellStart"/>
-      <w:proofErr w:type="gramEnd"/>
-      <w:r>
-        <w:t>waf</w:t>
-      </w:r>
-      <w:proofErr w:type="spellEnd"/>
-      <w:r>
-        <w:t xml:space="preserve"> build</w:t>
-      </w:r>
-    </w:p>
-    <w:p>
-      <w:proofErr w:type="spellStart"/>
-      <w:proofErr w:type="gramStart"/>
-      <w:r>
-        <w:t>Sudo</w:t>
-      </w:r>
-      <w:proofErr w:type="spellEnd"/>
-      <w:r>
-        <w:t xml:space="preserve"> .</w:t>
-      </w:r>
-      <w:proofErr w:type="gramEnd"/>
-      <w:r>
-        <w:t>/</w:t>
-      </w:r>
-      <w:proofErr w:type="spellStart"/>
-      <w:r>
-        <w:t>waf</w:t>
-      </w:r>
-      <w:proofErr w:type="spellEnd"/>
-      <w:r>
-        <w:t xml:space="preserve"> install</w:t>
-      </w:r>
-    </w:p>
-    <w:p>
-      <w:proofErr w:type="spellStart"/>
-      <w:r>
-        <w:t>Sudo</w:t>
-      </w:r>
-      <w:proofErr w:type="spellEnd"/>
-      <w:r>
-        <w:t xml:space="preserve"> </w:t>
-      </w:r>
-      <w:proofErr w:type="spellStart"/>
-      <w:r>
-        <w:t>ldconfig</w:t>
-      </w:r>
-      <w:proofErr w:type="spellEnd"/>
+      <w:r>
+        <w:t>./waf configure</w:t>
+      </w:r>
+    </w:p>
+    <w:p>
+      <w:r>
+        <w:t>./waf build</w:t>
+      </w:r>
+    </w:p>
+    <w:p>
+      <w:r>
+        <w:t>Sudo ./waf install</w:t>
+      </w:r>
+    </w:p>
+    <w:p>
+      <w:r>
+        <w:t>Sudo ldconfig</w:t>
+      </w:r>
     </w:p>
     <w:p/>
     <w:p>
@@ -119,24 +50,14 @@
       </w:r>
     </w:p>
     <w:p>
-      <w:proofErr w:type="spellStart"/>
-      <w:r>
-        <w:t>Gcc</w:t>
-      </w:r>
-      <w:proofErr w:type="spellEnd"/>
-      <w:r>
-        <w:t xml:space="preserve"> -o test.exe </w:t>
-      </w:r>
-      <w:proofErr w:type="spellStart"/>
-      <w:r>
-        <w:t>test_pitch.c</w:t>
-      </w:r>
-      <w:proofErr w:type="spellEnd"/>
-      <w:r>
-        <w:t xml:space="preserve"> -lbaubio</w:t>
+      <w:r>
+        <w:t>Gcc -o test.exe test_pitch.c -l</w:t>
       </w:r>
       <w:bookmarkStart w:id="0" w:name="_GoBack"/>
       <w:bookmarkEnd w:id="0"/>
+      <w:r>
+        <w:t>aubio</w:t>
+      </w:r>
     </w:p>
     <w:sectPr>
       <w:pgSz w:w="12240" w:h="15840"/>
@@ -271,6 +192,7 @@
     <w:lsdException w:name="HTML Sample" w:semiHidden="1" w:unhideWhenUsed="1"/>
     <w:lsdException w:name="HTML Typewriter" w:semiHidden="1" w:unhideWhenUsed="1"/>
     <w:lsdException w:name="HTML Variable" w:semiHidden="1" w:unhideWhenUsed="1"/>
+    <w:lsdException w:name="Normal Table" w:semiHidden="1" w:unhideWhenUsed="1"/>
     <w:lsdException w:name="annotation subject" w:semiHidden="1" w:unhideWhenUsed="1"/>
     <w:lsdException w:name="No List" w:semiHidden="1" w:unhideWhenUsed="1"/>
     <w:lsdException w:name="Outline List 1" w:semiHidden="1" w:unhideWhenUsed="1"/>
@@ -316,9 +238,11 @@
     <w:lsdException w:name="Table Subtle 1" w:semiHidden="1" w:unhideWhenUsed="1"/>
     <w:lsdException w:name="Table Subtle 2" w:semiHidden="1" w:unhideWhenUsed="1"/>
     <w:lsdException w:name="Table Web 1" w:semiHidden="1" w:unhideWhenUsed="1"/>
+    <w:lsdException w:name="Table Web 2" w:semiHidden="1" w:unhideWhenUsed="1"/>
     <w:lsdException w:name="Table Web 3" w:semiHidden="1" w:unhideWhenUsed="1"/>
     <w:lsdException w:name="Balloon Text" w:semiHidden="1" w:unhideWhenUsed="1"/>
     <w:lsdException w:name="Table Grid" w:uiPriority="39"/>
+    <w:lsdException w:name="Table Theme" w:semiHidden="1" w:unhideWhenUsed="1"/>
     <w:lsdException w:name="Placeholder Text" w:semiHidden="1"/>
     <w:lsdException w:name="No Spacing" w:uiPriority="1" w:qFormat="1"/>
     <w:lsdException w:name="Light Shading" w:uiPriority="60"/>

</xml_diff>